<commit_message>
object style js evondev
</commit_message>
<xml_diff>
--- a/evondev/javascript/Javascrip.docx
+++ b/evondev/javascript/Javascrip.docx
@@ -7027,6 +7027,9 @@
         <w:jc w:val="center"/>
       </w:pPr>
       <w:r>
+        <w:rPr>
+          <w:noProof/>
+        </w:rPr>
         <w:drawing>
           <wp:inline distT="0" distB="0" distL="0" distR="0" wp14:anchorId="28C261B2" wp14:editId="442AAFDF">
             <wp:extent cx="3572374" cy="3010320"/>
@@ -9877,6 +9880,9 @@
         <w:jc w:val="center"/>
       </w:pPr>
       <w:r>
+        <w:rPr>
+          <w:noProof/>
+        </w:rPr>
         <w:lastRenderedPageBreak/>
         <w:drawing>
           <wp:inline distT="0" distB="0" distL="0" distR="0" wp14:anchorId="556C7DA2" wp14:editId="3E1CA4E4">
@@ -13005,22 +13011,7 @@
         <w:t>classList.add</w:t>
       </w:r>
       <w:r>
-        <w:t xml:space="preserve">, </w:t>
-      </w:r>
-      <w:r>
-        <w:t>classList.remove</w:t>
-      </w:r>
-      <w:r>
-        <w:t xml:space="preserve">, </w:t>
-      </w:r>
-      <w:r>
-        <w:t>classList.contains</w:t>
-      </w:r>
-      <w:r>
-        <w:t xml:space="preserve">, </w:t>
-      </w:r>
-      <w:r>
-        <w:t>classList.toggle</w:t>
+        <w:t>, classList.remove, classList.contains, classList.toggle</w:t>
       </w:r>
       <w:r>
         <w:t xml:space="preserve">, </w:t>
@@ -15778,6 +15769,9 @@
         <w:jc w:val="center"/>
       </w:pPr>
       <w:r>
+        <w:rPr>
+          <w:noProof/>
+        </w:rPr>
         <w:drawing>
           <wp:inline distT="0" distB="0" distL="0" distR="0" wp14:anchorId="402A2535" wp14:editId="2BE23F2B">
             <wp:extent cx="5391902" cy="5144218"/>
@@ -16003,6 +15997,9 @@
         <w:jc w:val="center"/>
       </w:pPr>
       <w:r>
+        <w:rPr>
+          <w:noProof/>
+        </w:rPr>
         <w:drawing>
           <wp:inline distT="0" distB="0" distL="0" distR="0" wp14:anchorId="4D7FDC7B" wp14:editId="3D3A37E5">
             <wp:extent cx="4915586" cy="5277587"/>
@@ -16064,6 +16061,9 @@
         <w:jc w:val="center"/>
       </w:pPr>
       <w:r>
+        <w:rPr>
+          <w:noProof/>
+        </w:rPr>
         <w:lastRenderedPageBreak/>
         <w:drawing>
           <wp:inline distT="0" distB="0" distL="0" distR="0" wp14:anchorId="455EEB97" wp14:editId="529854FF">
@@ -21568,6 +21568,97 @@
       </w:pPr>
       <w:r>
         <w:t>Target and currentTarget</w:t>
+      </w:r>
+    </w:p>
+    <w:p>
+      <w:r>
+        <w:drawing>
+          <wp:inline distT="0" distB="0" distL="0" distR="0" wp14:anchorId="6821E491" wp14:editId="7EAD9BBE">
+            <wp:extent cx="5943600" cy="1840230"/>
+            <wp:effectExtent l="0" t="0" r="0" b="7620"/>
+            <wp:docPr id="18" name="Picture 18"/>
+            <wp:cNvGraphicFramePr>
+              <a:graphicFrameLocks xmlns:a="http://schemas.openxmlformats.org/drawingml/2006/main" noChangeAspect="1"/>
+            </wp:cNvGraphicFramePr>
+            <a:graphic xmlns:a="http://schemas.openxmlformats.org/drawingml/2006/main">
+              <a:graphicData uri="http://schemas.openxmlformats.org/drawingml/2006/picture">
+                <pic:pic xmlns:pic="http://schemas.openxmlformats.org/drawingml/2006/picture">
+                  <pic:nvPicPr>
+                    <pic:cNvPr id="1" name=""/>
+                    <pic:cNvPicPr/>
+                  </pic:nvPicPr>
+                  <pic:blipFill>
+                    <a:blip r:embed="rId67"/>
+                    <a:stretch>
+                      <a:fillRect/>
+                    </a:stretch>
+                  </pic:blipFill>
+                  <pic:spPr>
+                    <a:xfrm>
+                      <a:off x="0" y="0"/>
+                      <a:ext cx="5943600" cy="1840230"/>
+                    </a:xfrm>
+                    <a:prstGeom prst="rect">
+                      <a:avLst/>
+                    </a:prstGeom>
+                  </pic:spPr>
+                </pic:pic>
+              </a:graphicData>
+            </a:graphic>
+          </wp:inline>
+        </w:drawing>
+      </w:r>
+    </w:p>
+    <w:p>
+      <w:pPr>
+        <w:pStyle w:val="Heading3"/>
+      </w:pPr>
+      <w:r>
+        <w:t>preventDefault()</w:t>
+      </w:r>
+    </w:p>
+    <w:p>
+      <w:r>
+        <w:t>Dùng để ngăn chặn 1 hành vi mặc định nào đó</w:t>
+      </w:r>
+    </w:p>
+    <w:p>
+      <w:r>
+        <w:drawing>
+          <wp:inline distT="0" distB="0" distL="0" distR="0" wp14:anchorId="160834CC" wp14:editId="53DE3E90">
+            <wp:extent cx="5315692" cy="895475"/>
+            <wp:effectExtent l="0" t="0" r="0" b="0"/>
+            <wp:docPr id="49" name="Picture 49"/>
+            <wp:cNvGraphicFramePr>
+              <a:graphicFrameLocks xmlns:a="http://schemas.openxmlformats.org/drawingml/2006/main" noChangeAspect="1"/>
+            </wp:cNvGraphicFramePr>
+            <a:graphic xmlns:a="http://schemas.openxmlformats.org/drawingml/2006/main">
+              <a:graphicData uri="http://schemas.openxmlformats.org/drawingml/2006/picture">
+                <pic:pic xmlns:pic="http://schemas.openxmlformats.org/drawingml/2006/picture">
+                  <pic:nvPicPr>
+                    <pic:cNvPr id="1" name=""/>
+                    <pic:cNvPicPr/>
+                  </pic:nvPicPr>
+                  <pic:blipFill>
+                    <a:blip r:embed="rId68"/>
+                    <a:stretch>
+                      <a:fillRect/>
+                    </a:stretch>
+                  </pic:blipFill>
+                  <pic:spPr>
+                    <a:xfrm>
+                      <a:off x="0" y="0"/>
+                      <a:ext cx="5315692" cy="895475"/>
+                    </a:xfrm>
+                    <a:prstGeom prst="rect">
+                      <a:avLst/>
+                    </a:prstGeom>
+                  </pic:spPr>
+                </pic:pic>
+              </a:graphicData>
+            </a:graphic>
+          </wp:inline>
+        </w:drawing>
       </w:r>
     </w:p>
     <w:sectPr>
@@ -23755,6 +23846,7 @@
   <w:style w:type="character" w:default="1" w:styleId="DefaultParagraphFont">
     <w:name w:val="Default Paragraph Font"/>
     <w:uiPriority w:val="1"/>
+    <w:semiHidden/>
     <w:unhideWhenUsed/>
   </w:style>
   <w:style w:type="table" w:default="1" w:styleId="TableNormal">

</xml_diff>